<commit_message>
aggiunge la parte di teoria alla relazione
Please enter the commit message for your changes. Lines starting
</commit_message>
<xml_diff>
--- a/alessandro_gori/RELAZIONE.docx
+++ b/alessandro_gori/RELAZIONE.docx
@@ -252,20 +252,6 @@
         <w:t>.</w:t>
       </w:r>
     </w:p>
-    <w:p>
-      <w:pPr>
-        <w:pStyle w:val="Titolo1"/>
-        <w:rPr>
-          <w:rFonts w:asciiTheme="minorHAnsi" w:eastAsiaTheme="minorHAnsi" w:hAnsiTheme="minorHAnsi" w:cstheme="minorBidi"/>
-          <w:b w:val="0"/>
-          <w:bCs w:val="0"/>
-          <w:color w:val="auto"/>
-          <w:sz w:val="24"/>
-          <w:szCs w:val="24"/>
-        </w:rPr>
-      </w:pPr>
-    </w:p>
-    <w:p/>
     <w:p/>
     <w:p>
       <w:pPr>
@@ -364,6 +350,1229 @@
       </w:r>
       <w:proofErr w:type="spellEnd"/>
     </w:p>
+    <w:p>
+      <w:pPr>
+        <w:pStyle w:val="Paragrafoelenco"/>
+        <w:numPr>
+          <w:ilvl w:val="0"/>
+          <w:numId w:val="12"/>
+        </w:numPr>
+        <w:rPr>
+          <w:rFonts w:ascii="Times New Roman" w:hAnsi="Times New Roman" w:cs="Times New Roman"/>
+          <w:sz w:val="26"/>
+          <w:szCs w:val="26"/>
+        </w:rPr>
+      </w:pPr>
+      <w:proofErr w:type="spellStart"/>
+      <w:r>
+        <w:rPr>
+          <w:rFonts w:ascii="Times New Roman" w:hAnsi="Times New Roman" w:cs="Times New Roman"/>
+          <w:sz w:val="26"/>
+          <w:szCs w:val="26"/>
+        </w:rPr>
+        <w:t>Git</w:t>
+      </w:r>
+      <w:proofErr w:type="spellEnd"/>
+      <w:r>
+        <w:rPr>
+          <w:rFonts w:ascii="Times New Roman" w:hAnsi="Times New Roman" w:cs="Times New Roman"/>
+          <w:sz w:val="26"/>
+          <w:szCs w:val="26"/>
+        </w:rPr>
+        <w:t xml:space="preserve"> </w:t>
+      </w:r>
+      <w:proofErr w:type="spellStart"/>
+      <w:r>
+        <w:rPr>
+          <w:rFonts w:ascii="Times New Roman" w:hAnsi="Times New Roman" w:cs="Times New Roman"/>
+          <w:sz w:val="26"/>
+          <w:szCs w:val="26"/>
+        </w:rPr>
+        <w:t>bash</w:t>
+      </w:r>
+      <w:proofErr w:type="spellEnd"/>
+    </w:p>
+    <w:p/>
+    <w:p>
+      <w:pPr>
+        <w:pStyle w:val="Titolo1"/>
+      </w:pPr>
+      <w:r>
+        <w:t>BASE TEORICA :</w:t>
+      </w:r>
+    </w:p>
+    <w:p/>
+    <w:p>
+      <w:pPr>
+        <w:spacing w:after="0"/>
+        <w:jc w:val="both"/>
+        <w:rPr>
+          <w:rFonts w:ascii="Times New Roman" w:hAnsi="Times New Roman" w:cs="Times New Roman"/>
+          <w:sz w:val="26"/>
+          <w:szCs w:val="26"/>
+        </w:rPr>
+      </w:pPr>
+      <w:r>
+        <w:rPr>
+          <w:rFonts w:ascii="Times New Roman" w:hAnsi="Times New Roman" w:cs="Times New Roman"/>
+          <w:sz w:val="26"/>
+          <w:szCs w:val="26"/>
+        </w:rPr>
+        <w:t>In i</w:t>
+      </w:r>
+      <w:r>
+        <w:rPr>
+          <w:rFonts w:ascii="Times New Roman" w:hAnsi="Times New Roman" w:cs="Times New Roman"/>
+          <w:sz w:val="26"/>
+          <w:szCs w:val="26"/>
+        </w:rPr>
+        <w:t>nformatica,</w:t>
+      </w:r>
+      <w:r>
+        <w:rPr>
+          <w:rFonts w:ascii="Times New Roman" w:hAnsi="Times New Roman" w:cs="Times New Roman"/>
+          <w:sz w:val="26"/>
+          <w:szCs w:val="26"/>
+        </w:rPr>
+        <w:t xml:space="preserve"> per sistema di </w:t>
+      </w:r>
+      <w:proofErr w:type="spellStart"/>
+      <w:r>
+        <w:rPr>
+          <w:rFonts w:ascii="Times New Roman" w:hAnsi="Times New Roman" w:cs="Times New Roman"/>
+          <w:sz w:val="26"/>
+          <w:szCs w:val="26"/>
+        </w:rPr>
+        <w:t>versionamento</w:t>
+      </w:r>
+      <w:proofErr w:type="spellEnd"/>
+      <w:r>
+        <w:rPr>
+          <w:rFonts w:ascii="Times New Roman" w:hAnsi="Times New Roman" w:cs="Times New Roman"/>
+          <w:sz w:val="26"/>
+          <w:szCs w:val="26"/>
+        </w:rPr>
+        <w:t xml:space="preserve"> si fa riferimento ad un sistema per </w:t>
+      </w:r>
+      <w:r>
+        <w:rPr>
+          <w:rFonts w:ascii="Times New Roman" w:hAnsi="Times New Roman" w:cs="Times New Roman"/>
+          <w:color w:val="222222"/>
+          <w:sz w:val="26"/>
+          <w:szCs w:val="26"/>
+          <w:shd w:val="clear" w:color="auto" w:fill="FFFFFF"/>
+        </w:rPr>
+        <w:t>la gestione di versioni multiple di un insieme di informazioni</w:t>
+      </w:r>
+      <w:r>
+        <w:rPr>
+          <w:rFonts w:ascii="Times New Roman" w:hAnsi="Times New Roman" w:cs="Times New Roman"/>
+          <w:color w:val="222222"/>
+          <w:sz w:val="26"/>
+          <w:szCs w:val="26"/>
+          <w:shd w:val="clear" w:color="auto" w:fill="FFFFFF"/>
+        </w:rPr>
+        <w:t xml:space="preserve">, ovvero ad un </w:t>
+      </w:r>
+      <w:r>
+        <w:rPr>
+          <w:rFonts w:ascii="Times New Roman" w:hAnsi="Times New Roman" w:cs="Times New Roman"/>
+          <w:b/>
+          <w:sz w:val="26"/>
+          <w:szCs w:val="26"/>
+        </w:rPr>
+        <w:t>SCM</w:t>
+      </w:r>
+      <w:r>
+        <w:rPr>
+          <w:rFonts w:ascii="Times New Roman" w:hAnsi="Times New Roman" w:cs="Times New Roman"/>
+          <w:sz w:val="26"/>
+          <w:szCs w:val="26"/>
+        </w:rPr>
+        <w:t xml:space="preserve"> (</w:t>
+      </w:r>
+      <w:r>
+        <w:rPr>
+          <w:rFonts w:ascii="Times New Roman" w:hAnsi="Times New Roman" w:cs="Times New Roman"/>
+          <w:b/>
+          <w:sz w:val="26"/>
+          <w:szCs w:val="26"/>
+        </w:rPr>
+        <w:t>S</w:t>
+      </w:r>
+      <w:r>
+        <w:rPr>
+          <w:rFonts w:ascii="Times New Roman" w:hAnsi="Times New Roman" w:cs="Times New Roman"/>
+          <w:sz w:val="26"/>
+          <w:szCs w:val="26"/>
+        </w:rPr>
+        <w:t xml:space="preserve">ource </w:t>
+      </w:r>
+      <w:r>
+        <w:rPr>
+          <w:rFonts w:ascii="Times New Roman" w:hAnsi="Times New Roman" w:cs="Times New Roman"/>
+          <w:b/>
+          <w:sz w:val="26"/>
+          <w:szCs w:val="26"/>
+        </w:rPr>
+        <w:t>C</w:t>
+      </w:r>
+      <w:r>
+        <w:rPr>
+          <w:rFonts w:ascii="Times New Roman" w:hAnsi="Times New Roman" w:cs="Times New Roman"/>
+          <w:sz w:val="26"/>
+          <w:szCs w:val="26"/>
+        </w:rPr>
+        <w:t xml:space="preserve">ode </w:t>
+      </w:r>
+      <w:r>
+        <w:rPr>
+          <w:rFonts w:ascii="Times New Roman" w:hAnsi="Times New Roman" w:cs="Times New Roman"/>
+          <w:b/>
+          <w:sz w:val="26"/>
+          <w:szCs w:val="26"/>
+        </w:rPr>
+        <w:t>M</w:t>
+      </w:r>
+      <w:r>
+        <w:rPr>
+          <w:rFonts w:ascii="Times New Roman" w:hAnsi="Times New Roman" w:cs="Times New Roman"/>
+          <w:sz w:val="26"/>
+          <w:szCs w:val="26"/>
+        </w:rPr>
+        <w:t xml:space="preserve">anagement </w:t>
+      </w:r>
+      <w:r>
+        <w:rPr>
+          <w:rFonts w:ascii="Times New Roman" w:hAnsi="Times New Roman" w:cs="Times New Roman"/>
+          <w:b/>
+          <w:sz w:val="26"/>
+          <w:szCs w:val="26"/>
+        </w:rPr>
+        <w:t>S</w:t>
+      </w:r>
+      <w:r>
+        <w:rPr>
+          <w:rFonts w:ascii="Times New Roman" w:hAnsi="Times New Roman" w:cs="Times New Roman"/>
+          <w:sz w:val="26"/>
+          <w:szCs w:val="26"/>
+        </w:rPr>
+        <w:t>ystem)</w:t>
+      </w:r>
+      <w:r>
+        <w:rPr>
+          <w:rFonts w:ascii="Times New Roman" w:hAnsi="Times New Roman" w:cs="Times New Roman"/>
+          <w:sz w:val="26"/>
+          <w:szCs w:val="26"/>
+        </w:rPr>
+        <w:t>.</w:t>
+      </w:r>
+    </w:p>
+    <w:p>
+      <w:pPr>
+        <w:spacing w:after="0"/>
+        <w:jc w:val="both"/>
+        <w:rPr>
+          <w:rFonts w:ascii="Times New Roman" w:hAnsi="Times New Roman" w:cs="Times New Roman"/>
+          <w:sz w:val="26"/>
+          <w:szCs w:val="26"/>
+        </w:rPr>
+      </w:pPr>
+    </w:p>
+    <w:p>
+      <w:pPr>
+        <w:spacing w:after="0"/>
+        <w:jc w:val="both"/>
+        <w:rPr>
+          <w:rFonts w:ascii="Times New Roman" w:hAnsi="Times New Roman" w:cs="Times New Roman"/>
+          <w:sz w:val="26"/>
+          <w:szCs w:val="26"/>
+        </w:rPr>
+      </w:pPr>
+      <w:r>
+        <w:rPr>
+          <w:rFonts w:ascii="Times New Roman" w:hAnsi="Times New Roman" w:cs="Times New Roman"/>
+          <w:sz w:val="26"/>
+          <w:szCs w:val="26"/>
+        </w:rPr>
+        <w:t xml:space="preserve">I </w:t>
+      </w:r>
+      <w:r>
+        <w:rPr>
+          <w:rFonts w:ascii="Times New Roman" w:hAnsi="Times New Roman" w:cs="Times New Roman"/>
+          <w:b/>
+          <w:sz w:val="26"/>
+          <w:szCs w:val="26"/>
+        </w:rPr>
+        <w:t>SCM</w:t>
+      </w:r>
+      <w:r>
+        <w:rPr>
+          <w:rFonts w:ascii="Times New Roman" w:hAnsi="Times New Roman" w:cs="Times New Roman"/>
+          <w:sz w:val="26"/>
+          <w:szCs w:val="26"/>
+        </w:rPr>
+        <w:t xml:space="preserve"> </w:t>
+      </w:r>
+      <w:r>
+        <w:rPr>
+          <w:rFonts w:ascii="Times New Roman" w:hAnsi="Times New Roman" w:cs="Times New Roman"/>
+          <w:sz w:val="26"/>
+          <w:szCs w:val="26"/>
+        </w:rPr>
+        <w:t>si suddividono in due categorie,</w:t>
+      </w:r>
+    </w:p>
+    <w:p>
+      <w:pPr>
+        <w:spacing w:after="0"/>
+        <w:jc w:val="both"/>
+        <w:rPr>
+          <w:rFonts w:ascii="Times New Roman" w:hAnsi="Times New Roman" w:cs="Times New Roman"/>
+          <w:sz w:val="26"/>
+          <w:szCs w:val="26"/>
+        </w:rPr>
+      </w:pPr>
+      <w:r>
+        <w:rPr>
+          <w:rFonts w:ascii="Times New Roman" w:hAnsi="Times New Roman" w:cs="Times New Roman"/>
+          <w:sz w:val="26"/>
+          <w:szCs w:val="26"/>
+        </w:rPr>
+        <w:t>SCM centralizzati (</w:t>
+      </w:r>
+      <w:proofErr w:type="spellStart"/>
+      <w:r>
+        <w:rPr>
+          <w:rFonts w:ascii="Times New Roman" w:hAnsi="Times New Roman" w:cs="Times New Roman"/>
+          <w:sz w:val="26"/>
+          <w:szCs w:val="26"/>
+        </w:rPr>
+        <w:t>Concurrent</w:t>
+      </w:r>
+      <w:proofErr w:type="spellEnd"/>
+      <w:r>
+        <w:rPr>
+          <w:rFonts w:ascii="Times New Roman" w:hAnsi="Times New Roman" w:cs="Times New Roman"/>
+          <w:sz w:val="26"/>
+          <w:szCs w:val="26"/>
+        </w:rPr>
+        <w:t xml:space="preserve"> </w:t>
+      </w:r>
+      <w:proofErr w:type="spellStart"/>
+      <w:r>
+        <w:rPr>
+          <w:rFonts w:ascii="Times New Roman" w:hAnsi="Times New Roman" w:cs="Times New Roman"/>
+          <w:sz w:val="26"/>
+          <w:szCs w:val="26"/>
+        </w:rPr>
+        <w:t>Version</w:t>
+      </w:r>
+      <w:proofErr w:type="spellEnd"/>
+      <w:r>
+        <w:rPr>
+          <w:rFonts w:ascii="Times New Roman" w:hAnsi="Times New Roman" w:cs="Times New Roman"/>
+          <w:sz w:val="26"/>
+          <w:szCs w:val="26"/>
+        </w:rPr>
+        <w:t xml:space="preserve"> </w:t>
+      </w:r>
+      <w:proofErr w:type="spellStart"/>
+      <w:r>
+        <w:rPr>
+          <w:rFonts w:ascii="Times New Roman" w:hAnsi="Times New Roman" w:cs="Times New Roman"/>
+          <w:sz w:val="26"/>
+          <w:szCs w:val="26"/>
+        </w:rPr>
+        <w:t>Control</w:t>
+      </w:r>
+      <w:proofErr w:type="spellEnd"/>
+      <w:r>
+        <w:rPr>
+          <w:rFonts w:ascii="Times New Roman" w:hAnsi="Times New Roman" w:cs="Times New Roman"/>
+          <w:sz w:val="26"/>
+          <w:szCs w:val="26"/>
+        </w:rPr>
+        <w:t xml:space="preserve"> System)</w:t>
+      </w:r>
+    </w:p>
+    <w:p>
+      <w:pPr>
+        <w:spacing w:after="0"/>
+        <w:jc w:val="both"/>
+        <w:rPr>
+          <w:rFonts w:ascii="Times New Roman" w:hAnsi="Times New Roman" w:cs="Times New Roman"/>
+          <w:sz w:val="26"/>
+          <w:szCs w:val="26"/>
+        </w:rPr>
+      </w:pPr>
+      <w:r>
+        <w:rPr>
+          <w:rFonts w:ascii="Times New Roman" w:hAnsi="Times New Roman" w:cs="Times New Roman"/>
+          <w:sz w:val="26"/>
+          <w:szCs w:val="26"/>
+        </w:rPr>
+        <w:t>SCM distribuiti (</w:t>
+      </w:r>
+      <w:proofErr w:type="spellStart"/>
+      <w:r>
+        <w:rPr>
+          <w:rFonts w:ascii="Times New Roman" w:hAnsi="Times New Roman" w:cs="Times New Roman"/>
+          <w:sz w:val="26"/>
+          <w:szCs w:val="26"/>
+        </w:rPr>
+        <w:t>Distributed</w:t>
+      </w:r>
+      <w:proofErr w:type="spellEnd"/>
+      <w:r>
+        <w:rPr>
+          <w:rFonts w:ascii="Times New Roman" w:hAnsi="Times New Roman" w:cs="Times New Roman"/>
+          <w:sz w:val="26"/>
+          <w:szCs w:val="26"/>
+        </w:rPr>
+        <w:t xml:space="preserve"> </w:t>
+      </w:r>
+      <w:proofErr w:type="spellStart"/>
+      <w:r>
+        <w:rPr>
+          <w:rFonts w:ascii="Times New Roman" w:hAnsi="Times New Roman" w:cs="Times New Roman"/>
+          <w:sz w:val="26"/>
+          <w:szCs w:val="26"/>
+        </w:rPr>
+        <w:t>Version</w:t>
+      </w:r>
+      <w:proofErr w:type="spellEnd"/>
+      <w:r>
+        <w:rPr>
+          <w:rFonts w:ascii="Times New Roman" w:hAnsi="Times New Roman" w:cs="Times New Roman"/>
+          <w:sz w:val="26"/>
+          <w:szCs w:val="26"/>
+        </w:rPr>
+        <w:t xml:space="preserve"> </w:t>
+      </w:r>
+      <w:proofErr w:type="spellStart"/>
+      <w:r>
+        <w:rPr>
+          <w:rFonts w:ascii="Times New Roman" w:hAnsi="Times New Roman" w:cs="Times New Roman"/>
+          <w:sz w:val="26"/>
+          <w:szCs w:val="26"/>
+        </w:rPr>
+        <w:t>Control</w:t>
+      </w:r>
+      <w:proofErr w:type="spellEnd"/>
+      <w:r>
+        <w:rPr>
+          <w:rFonts w:ascii="Times New Roman" w:hAnsi="Times New Roman" w:cs="Times New Roman"/>
+          <w:sz w:val="26"/>
+          <w:szCs w:val="26"/>
+        </w:rPr>
+        <w:t xml:space="preserve"> System).</w:t>
+      </w:r>
+    </w:p>
+    <w:p>
+      <w:pPr>
+        <w:spacing w:after="0"/>
+        <w:jc w:val="both"/>
+        <w:rPr>
+          <w:rFonts w:ascii="Times New Roman" w:hAnsi="Times New Roman" w:cs="Times New Roman"/>
+          <w:sz w:val="26"/>
+          <w:szCs w:val="26"/>
+        </w:rPr>
+      </w:pPr>
+    </w:p>
+    <w:p>
+      <w:pPr>
+        <w:spacing w:after="0"/>
+        <w:jc w:val="both"/>
+        <w:rPr>
+          <w:rFonts w:ascii="Times New Roman" w:hAnsi="Times New Roman" w:cs="Times New Roman"/>
+          <w:sz w:val="26"/>
+          <w:szCs w:val="26"/>
+        </w:rPr>
+      </w:pPr>
+      <w:r>
+        <w:rPr>
+          <w:rFonts w:ascii="Times New Roman" w:hAnsi="Times New Roman" w:cs="Times New Roman"/>
+          <w:sz w:val="26"/>
+          <w:szCs w:val="26"/>
+        </w:rPr>
+        <w:t>In questa esperienza ci siamo focalizzati sull' utilizzo della seconda categoria di SCM ,</w:t>
+      </w:r>
+      <w:r>
+        <w:rPr>
+          <w:rFonts w:ascii="Times New Roman" w:hAnsi="Times New Roman" w:cs="Times New Roman"/>
+          <w:sz w:val="26"/>
+          <w:szCs w:val="26"/>
+        </w:rPr>
+        <w:t xml:space="preserve"> GIT appunto, è un sistema di </w:t>
+      </w:r>
+      <w:proofErr w:type="spellStart"/>
+      <w:r>
+        <w:rPr>
+          <w:rFonts w:ascii="Times New Roman" w:hAnsi="Times New Roman" w:cs="Times New Roman"/>
+          <w:sz w:val="26"/>
+          <w:szCs w:val="26"/>
+        </w:rPr>
+        <w:t>versionamento</w:t>
+      </w:r>
+      <w:proofErr w:type="spellEnd"/>
+      <w:r>
+        <w:rPr>
+          <w:rFonts w:ascii="Times New Roman" w:hAnsi="Times New Roman" w:cs="Times New Roman"/>
+          <w:sz w:val="26"/>
+          <w:szCs w:val="26"/>
+        </w:rPr>
+        <w:t xml:space="preserve"> distribuito</w:t>
+      </w:r>
+      <w:r>
+        <w:rPr>
+          <w:rFonts w:ascii="Times New Roman" w:hAnsi="Times New Roman" w:cs="Times New Roman"/>
+          <w:sz w:val="26"/>
+          <w:szCs w:val="26"/>
+        </w:rPr>
+        <w:t xml:space="preserve">, il vantaggio principale offerto da questi tipi di sistema è la capacita di </w:t>
+      </w:r>
+      <w:r>
+        <w:rPr>
+          <w:rFonts w:ascii="Times New Roman" w:hAnsi="Times New Roman" w:cs="Times New Roman"/>
+          <w:sz w:val="26"/>
+          <w:szCs w:val="26"/>
+        </w:rPr>
+        <w:t xml:space="preserve">tenere traccia </w:t>
+      </w:r>
+      <w:r>
+        <w:rPr>
+          <w:rFonts w:ascii="Times New Roman" w:hAnsi="Times New Roman" w:cs="Times New Roman"/>
+          <w:sz w:val="26"/>
+          <w:szCs w:val="26"/>
+        </w:rPr>
+        <w:t xml:space="preserve">di tutte le versioni e  modifiche del </w:t>
+      </w:r>
+      <w:r>
+        <w:rPr>
+          <w:rFonts w:ascii="Times New Roman" w:hAnsi="Times New Roman" w:cs="Times New Roman"/>
+          <w:sz w:val="26"/>
+          <w:szCs w:val="26"/>
+        </w:rPr>
+        <w:t>codice sorgen</w:t>
+      </w:r>
+      <w:r>
+        <w:rPr>
+          <w:rFonts w:ascii="Times New Roman" w:hAnsi="Times New Roman" w:cs="Times New Roman"/>
+          <w:sz w:val="26"/>
+          <w:szCs w:val="26"/>
+        </w:rPr>
+        <w:t>t</w:t>
+      </w:r>
+      <w:r>
+        <w:rPr>
+          <w:rFonts w:ascii="Times New Roman" w:hAnsi="Times New Roman" w:cs="Times New Roman"/>
+          <w:sz w:val="26"/>
+          <w:szCs w:val="26"/>
+        </w:rPr>
+        <w:t>e</w:t>
+      </w:r>
+      <w:r>
+        <w:rPr>
+          <w:rFonts w:ascii="Times New Roman" w:hAnsi="Times New Roman" w:cs="Times New Roman"/>
+          <w:sz w:val="26"/>
+          <w:szCs w:val="26"/>
+        </w:rPr>
+        <w:t xml:space="preserve"> </w:t>
+      </w:r>
+      <w:r>
+        <w:rPr>
+          <w:rFonts w:ascii="Times New Roman" w:hAnsi="Times New Roman" w:cs="Times New Roman"/>
+          <w:sz w:val="26"/>
+          <w:szCs w:val="26"/>
+        </w:rPr>
+        <w:t>del</w:t>
+      </w:r>
+      <w:r>
+        <w:rPr>
+          <w:rStyle w:val="apple-converted-space"/>
+          <w:rFonts w:ascii="Times New Roman" w:hAnsi="Times New Roman" w:cs="Times New Roman"/>
+          <w:sz w:val="26"/>
+          <w:szCs w:val="26"/>
+        </w:rPr>
+        <w:t> </w:t>
+      </w:r>
+      <w:r>
+        <w:rPr>
+          <w:rFonts w:ascii="Times New Roman" w:hAnsi="Times New Roman" w:cs="Times New Roman"/>
+          <w:sz w:val="26"/>
+          <w:szCs w:val="26"/>
+        </w:rPr>
+        <w:t>software</w:t>
+      </w:r>
+      <w:r>
+        <w:rPr>
+          <w:rFonts w:ascii="Times New Roman" w:hAnsi="Times New Roman" w:cs="Times New Roman"/>
+          <w:sz w:val="26"/>
+          <w:szCs w:val="26"/>
+        </w:rPr>
+        <w:t>, senza la necessità di dover utilizzare un server centrale</w:t>
+      </w:r>
+      <w:r>
+        <w:rPr>
+          <w:rFonts w:ascii="Times New Roman" w:hAnsi="Times New Roman" w:cs="Times New Roman"/>
+          <w:sz w:val="26"/>
+          <w:szCs w:val="26"/>
+        </w:rPr>
+        <w:t xml:space="preserve"> come nel caso </w:t>
+      </w:r>
+      <w:r>
+        <w:rPr>
+          <w:rFonts w:ascii="Times New Roman" w:hAnsi="Times New Roman" w:cs="Times New Roman"/>
+          <w:sz w:val="26"/>
+          <w:szCs w:val="26"/>
+        </w:rPr>
+        <w:lastRenderedPageBreak/>
+        <w:t>per i SCM centralizzati</w:t>
+      </w:r>
+      <w:r>
+        <w:rPr>
+          <w:rFonts w:ascii="Times New Roman" w:hAnsi="Times New Roman" w:cs="Times New Roman"/>
+          <w:sz w:val="26"/>
+          <w:szCs w:val="26"/>
+        </w:rPr>
+        <w:t>. Con questo sistema gli sviluppatori possono collaborare individualmente e parallelamente non connessi su di un proprio ramo di sviluppo, registrare le proprie modifiche ed in seguito condividerle con altri</w:t>
+      </w:r>
+      <w:r>
+        <w:rPr>
+          <w:rFonts w:ascii="Times New Roman" w:hAnsi="Times New Roman" w:cs="Times New Roman"/>
+          <w:sz w:val="26"/>
+          <w:szCs w:val="26"/>
+        </w:rPr>
+        <w:t xml:space="preserve"> o unirle a quelle di altri,</w:t>
+      </w:r>
+      <w:r>
+        <w:rPr>
+          <w:rFonts w:ascii="Times New Roman" w:hAnsi="Times New Roman" w:cs="Times New Roman"/>
+          <w:sz w:val="26"/>
+          <w:szCs w:val="26"/>
+        </w:rPr>
+        <w:t xml:space="preserve"> </w:t>
+      </w:r>
+      <w:r>
+        <w:rPr>
+          <w:rFonts w:ascii="Times New Roman" w:hAnsi="Times New Roman" w:cs="Times New Roman"/>
+          <w:sz w:val="26"/>
+          <w:szCs w:val="26"/>
+        </w:rPr>
+        <w:t xml:space="preserve"> il tutto </w:t>
+      </w:r>
+      <w:r>
+        <w:rPr>
+          <w:rFonts w:ascii="Times New Roman" w:hAnsi="Times New Roman" w:cs="Times New Roman"/>
+          <w:sz w:val="26"/>
+          <w:szCs w:val="26"/>
+        </w:rPr>
+        <w:t xml:space="preserve">usando il </w:t>
+      </w:r>
+      <w:r>
+        <w:rPr>
+          <w:rFonts w:ascii="Times New Roman" w:hAnsi="Times New Roman" w:cs="Times New Roman"/>
+          <w:sz w:val="26"/>
+          <w:szCs w:val="26"/>
+        </w:rPr>
+        <w:t xml:space="preserve">server </w:t>
+      </w:r>
+      <w:r>
+        <w:rPr>
+          <w:rFonts w:ascii="Times New Roman" w:hAnsi="Times New Roman" w:cs="Times New Roman"/>
+          <w:sz w:val="26"/>
+          <w:szCs w:val="26"/>
+        </w:rPr>
+        <w:t xml:space="preserve">solo come </w:t>
+      </w:r>
+      <w:r>
+        <w:rPr>
+          <w:rFonts w:ascii="Times New Roman" w:hAnsi="Times New Roman" w:cs="Times New Roman"/>
+          <w:sz w:val="26"/>
+          <w:szCs w:val="26"/>
+        </w:rPr>
+        <w:t>uno strumento di appoggio.</w:t>
+      </w:r>
+    </w:p>
+    <w:p>
+      <w:pPr>
+        <w:spacing w:after="0"/>
+        <w:jc w:val="both"/>
+        <w:rPr>
+          <w:rFonts w:ascii="Times New Roman" w:hAnsi="Times New Roman" w:cs="Times New Roman"/>
+          <w:sz w:val="26"/>
+          <w:szCs w:val="26"/>
+        </w:rPr>
+      </w:pPr>
+    </w:p>
+    <w:p>
+      <w:pPr>
+        <w:spacing w:after="0"/>
+        <w:jc w:val="both"/>
+        <w:rPr>
+          <w:rFonts w:ascii="Times New Roman" w:hAnsi="Times New Roman" w:cs="Times New Roman"/>
+          <w:sz w:val="26"/>
+          <w:szCs w:val="26"/>
+        </w:rPr>
+      </w:pPr>
+    </w:p>
+    <w:p>
+      <w:pPr>
+        <w:pStyle w:val="NormaleWeb"/>
+        <w:shd w:val="clear" w:color="auto" w:fill="FFFFFF"/>
+        <w:spacing w:before="120" w:beforeAutospacing="0" w:after="0" w:afterAutospacing="0" w:line="481" w:lineRule="atLeast"/>
+        <w:rPr>
+          <w:sz w:val="26"/>
+          <w:szCs w:val="26"/>
+        </w:rPr>
+      </w:pPr>
+      <w:r>
+        <w:rPr>
+          <w:noProof/>
+          <w:sz w:val="26"/>
+          <w:szCs w:val="26"/>
+        </w:rPr>
+        <w:drawing>
+          <wp:anchor distT="0" distB="0" distL="114300" distR="114300" simplePos="0" relativeHeight="251660288" behindDoc="0" locked="0" layoutInCell="1" allowOverlap="1">
+            <wp:simplePos x="0" y="0"/>
+            <wp:positionH relativeFrom="column">
+              <wp:posOffset>0</wp:posOffset>
+            </wp:positionH>
+            <wp:positionV relativeFrom="paragraph">
+              <wp:posOffset>702945</wp:posOffset>
+            </wp:positionV>
+            <wp:extent cx="6114415" cy="2675255"/>
+            <wp:effectExtent l="19050" t="0" r="635" b="0"/>
+            <wp:wrapSquare wrapText="bothSides"/>
+            <wp:docPr id="3" name="Immagine 2"/>
+            <wp:cNvGraphicFramePr>
+              <a:graphicFrameLocks xmlns:a="http://schemas.openxmlformats.org/drawingml/2006/main" noChangeAspect="1"/>
+            </wp:cNvGraphicFramePr>
+            <a:graphic xmlns:a="http://schemas.openxmlformats.org/drawingml/2006/main">
+              <a:graphicData uri="http://schemas.openxmlformats.org/drawingml/2006/picture">
+                <pic:pic xmlns:pic="http://schemas.openxmlformats.org/drawingml/2006/picture">
+                  <pic:nvPicPr>
+                    <pic:cNvPr id="0" name="Picture 2"/>
+                    <pic:cNvPicPr>
+                      <a:picLocks noChangeAspect="1" noChangeArrowheads="1"/>
+                    </pic:cNvPicPr>
+                  </pic:nvPicPr>
+                  <pic:blipFill>
+                    <a:blip r:embed="rId5" cstate="print"/>
+                    <a:srcRect/>
+                    <a:stretch>
+                      <a:fillRect/>
+                    </a:stretch>
+                  </pic:blipFill>
+                  <pic:spPr bwMode="auto">
+                    <a:xfrm>
+                      <a:off x="0" y="0"/>
+                      <a:ext cx="6114415" cy="2675255"/>
+                    </a:xfrm>
+                    <a:prstGeom prst="rect">
+                      <a:avLst/>
+                    </a:prstGeom>
+                    <a:noFill/>
+                    <a:ln w="9525">
+                      <a:noFill/>
+                      <a:miter lim="800000"/>
+                      <a:headEnd/>
+                      <a:tailEnd/>
+                    </a:ln>
+                  </pic:spPr>
+                </pic:pic>
+              </a:graphicData>
+            </a:graphic>
+          </wp:anchor>
+        </w:drawing>
+      </w:r>
+      <w:r>
+        <w:rPr>
+          <w:sz w:val="26"/>
+          <w:szCs w:val="26"/>
+        </w:rPr>
+        <w:t xml:space="preserve"> schema di funzionamento di </w:t>
+      </w:r>
+      <w:proofErr w:type="spellStart"/>
+      <w:r>
+        <w:rPr>
+          <w:sz w:val="26"/>
+          <w:szCs w:val="26"/>
+        </w:rPr>
+        <w:t>Git</w:t>
+      </w:r>
+      <w:proofErr w:type="spellEnd"/>
+      <w:r>
+        <w:rPr>
+          <w:sz w:val="26"/>
+          <w:szCs w:val="26"/>
+        </w:rPr>
+        <w:t>:</w:t>
+      </w:r>
+    </w:p>
+    <w:p/>
+    <w:p>
+      <w:pPr>
+        <w:rPr>
+          <w:rFonts w:ascii="Times New Roman" w:hAnsi="Times New Roman" w:cs="Times New Roman"/>
+          <w:sz w:val="26"/>
+          <w:szCs w:val="26"/>
+        </w:rPr>
+      </w:pPr>
+      <w:r>
+        <w:rPr>
+          <w:rFonts w:ascii="Times New Roman" w:hAnsi="Times New Roman" w:cs="Times New Roman"/>
+          <w:sz w:val="26"/>
+          <w:szCs w:val="26"/>
+        </w:rPr>
+        <w:t>come illustrato nel</w:t>
+      </w:r>
+      <w:r>
+        <w:rPr>
+          <w:rFonts w:ascii="Times New Roman" w:hAnsi="Times New Roman" w:cs="Times New Roman"/>
+          <w:sz w:val="26"/>
+          <w:szCs w:val="26"/>
+        </w:rPr>
+        <w:t xml:space="preserve">lo schema ci sono quattro </w:t>
+      </w:r>
+      <w:r>
+        <w:rPr>
+          <w:rFonts w:ascii="Times New Roman" w:hAnsi="Times New Roman" w:cs="Times New Roman"/>
+          <w:sz w:val="26"/>
+          <w:szCs w:val="26"/>
+        </w:rPr>
+        <w:t xml:space="preserve"> operazioni  basi </w:t>
+      </w:r>
+      <w:r>
+        <w:rPr>
+          <w:rFonts w:ascii="Times New Roman" w:hAnsi="Times New Roman" w:cs="Times New Roman"/>
+          <w:sz w:val="26"/>
+          <w:szCs w:val="26"/>
+        </w:rPr>
+        <w:t>in</w:t>
+      </w:r>
+      <w:r>
+        <w:rPr>
+          <w:rFonts w:ascii="Times New Roman" w:hAnsi="Times New Roman" w:cs="Times New Roman"/>
+          <w:sz w:val="26"/>
+          <w:szCs w:val="26"/>
+        </w:rPr>
+        <w:t xml:space="preserve"> </w:t>
+      </w:r>
+      <w:proofErr w:type="spellStart"/>
+      <w:r>
+        <w:rPr>
+          <w:rFonts w:ascii="Times New Roman" w:hAnsi="Times New Roman" w:cs="Times New Roman"/>
+          <w:sz w:val="26"/>
+          <w:szCs w:val="26"/>
+        </w:rPr>
+        <w:t>git</w:t>
+      </w:r>
+      <w:proofErr w:type="spellEnd"/>
+      <w:r>
+        <w:rPr>
+          <w:rFonts w:ascii="Times New Roman" w:hAnsi="Times New Roman" w:cs="Times New Roman"/>
+          <w:sz w:val="26"/>
+          <w:szCs w:val="26"/>
+        </w:rPr>
+        <w:t xml:space="preserve"> </w:t>
+      </w:r>
+      <w:r>
+        <w:rPr>
+          <w:rFonts w:ascii="Times New Roman" w:hAnsi="Times New Roman" w:cs="Times New Roman"/>
+          <w:sz w:val="26"/>
+          <w:szCs w:val="26"/>
+        </w:rPr>
+        <w:t>:</w:t>
+      </w:r>
+    </w:p>
+    <w:p>
+      <w:pPr>
+        <w:pStyle w:val="Paragrafoelenco"/>
+        <w:numPr>
+          <w:ilvl w:val="0"/>
+          <w:numId w:val="14"/>
+        </w:numPr>
+        <w:rPr>
+          <w:rFonts w:ascii="Times New Roman" w:hAnsi="Times New Roman" w:cs="Times New Roman"/>
+          <w:sz w:val="26"/>
+          <w:szCs w:val="26"/>
+        </w:rPr>
+      </w:pPr>
+      <w:r>
+        <w:rPr>
+          <w:rFonts w:ascii="Times New Roman" w:hAnsi="Times New Roman" w:cs="Times New Roman"/>
+          <w:sz w:val="26"/>
+          <w:szCs w:val="26"/>
+        </w:rPr>
+        <w:t xml:space="preserve">la </w:t>
+      </w:r>
+      <w:r>
+        <w:rPr>
+          <w:rFonts w:ascii="Times New Roman" w:hAnsi="Times New Roman" w:cs="Times New Roman"/>
+          <w:b/>
+          <w:sz w:val="26"/>
+          <w:szCs w:val="26"/>
+        </w:rPr>
+        <w:t>clone</w:t>
+      </w:r>
+      <w:r>
+        <w:rPr>
+          <w:rFonts w:ascii="Times New Roman" w:hAnsi="Times New Roman" w:cs="Times New Roman"/>
+          <w:b/>
+          <w:sz w:val="26"/>
+          <w:szCs w:val="26"/>
+        </w:rPr>
+        <w:t xml:space="preserve"> </w:t>
+      </w:r>
+      <w:r>
+        <w:rPr>
+          <w:rFonts w:ascii="Times New Roman" w:hAnsi="Times New Roman" w:cs="Times New Roman"/>
+          <w:sz w:val="26"/>
+          <w:szCs w:val="26"/>
+        </w:rPr>
+        <w:t>cioè</w:t>
+      </w:r>
+      <w:r>
+        <w:rPr>
+          <w:rFonts w:ascii="Times New Roman" w:hAnsi="Times New Roman" w:cs="Times New Roman"/>
+          <w:sz w:val="26"/>
+          <w:szCs w:val="26"/>
+        </w:rPr>
+        <w:t xml:space="preserve"> la clonazione</w:t>
+      </w:r>
+      <w:r>
+        <w:rPr>
+          <w:rFonts w:ascii="Times New Roman" w:hAnsi="Times New Roman" w:cs="Times New Roman"/>
+          <w:b/>
+          <w:sz w:val="26"/>
+          <w:szCs w:val="26"/>
+        </w:rPr>
+        <w:t xml:space="preserve"> </w:t>
+      </w:r>
+      <w:r>
+        <w:rPr>
+          <w:rFonts w:ascii="Times New Roman" w:hAnsi="Times New Roman" w:cs="Times New Roman"/>
+          <w:sz w:val="26"/>
+          <w:szCs w:val="26"/>
+        </w:rPr>
+        <w:t xml:space="preserve">del </w:t>
+      </w:r>
+      <w:proofErr w:type="spellStart"/>
+      <w:r>
+        <w:rPr>
+          <w:rFonts w:ascii="Times New Roman" w:hAnsi="Times New Roman" w:cs="Times New Roman"/>
+          <w:sz w:val="26"/>
+          <w:szCs w:val="26"/>
+        </w:rPr>
+        <w:t>repository</w:t>
+      </w:r>
+      <w:proofErr w:type="spellEnd"/>
+      <w:r>
+        <w:rPr>
+          <w:rFonts w:ascii="Times New Roman" w:hAnsi="Times New Roman" w:cs="Times New Roman"/>
+          <w:sz w:val="26"/>
+          <w:szCs w:val="26"/>
+        </w:rPr>
+        <w:t xml:space="preserve"> contenuto nel </w:t>
+      </w:r>
+      <w:r>
+        <w:rPr>
+          <w:rFonts w:ascii="Times New Roman" w:hAnsi="Times New Roman" w:cs="Times New Roman"/>
+          <w:sz w:val="26"/>
+          <w:szCs w:val="26"/>
+        </w:rPr>
+        <w:t>remote (server centralizzato)</w:t>
+      </w:r>
+      <w:r>
+        <w:rPr>
+          <w:rFonts w:ascii="Times New Roman" w:hAnsi="Times New Roman" w:cs="Times New Roman"/>
+          <w:sz w:val="26"/>
+          <w:szCs w:val="26"/>
+        </w:rPr>
+        <w:t xml:space="preserve"> sul proprio </w:t>
+      </w:r>
+      <w:proofErr w:type="spellStart"/>
+      <w:r>
+        <w:rPr>
+          <w:rFonts w:ascii="Times New Roman" w:hAnsi="Times New Roman" w:cs="Times New Roman"/>
+          <w:sz w:val="26"/>
+          <w:szCs w:val="26"/>
+        </w:rPr>
+        <w:t>workspace</w:t>
+      </w:r>
+      <w:proofErr w:type="spellEnd"/>
+      <w:r>
+        <w:rPr>
+          <w:rFonts w:ascii="Times New Roman" w:hAnsi="Times New Roman" w:cs="Times New Roman"/>
+          <w:sz w:val="26"/>
+          <w:szCs w:val="26"/>
+        </w:rPr>
+        <w:t xml:space="preserve"> (proprio spazio di lavoro)</w:t>
+      </w:r>
+    </w:p>
+    <w:p>
+      <w:pPr>
+        <w:pStyle w:val="Paragrafoelenco"/>
+        <w:numPr>
+          <w:ilvl w:val="0"/>
+          <w:numId w:val="14"/>
+        </w:numPr>
+        <w:rPr>
+          <w:rFonts w:ascii="Times New Roman" w:hAnsi="Times New Roman" w:cs="Times New Roman"/>
+          <w:sz w:val="26"/>
+          <w:szCs w:val="26"/>
+        </w:rPr>
+      </w:pPr>
+      <w:r>
+        <w:rPr>
+          <w:rFonts w:ascii="Times New Roman" w:hAnsi="Times New Roman" w:cs="Times New Roman"/>
+          <w:sz w:val="26"/>
+          <w:szCs w:val="26"/>
+        </w:rPr>
+        <w:t xml:space="preserve">la </w:t>
+      </w:r>
+      <w:proofErr w:type="spellStart"/>
+      <w:r>
+        <w:rPr>
+          <w:rFonts w:ascii="Times New Roman" w:hAnsi="Times New Roman" w:cs="Times New Roman"/>
+          <w:b/>
+          <w:sz w:val="26"/>
+          <w:szCs w:val="26"/>
+        </w:rPr>
+        <w:t>Add</w:t>
+      </w:r>
+      <w:proofErr w:type="spellEnd"/>
+      <w:r>
+        <w:rPr>
+          <w:rFonts w:ascii="Times New Roman" w:hAnsi="Times New Roman" w:cs="Times New Roman"/>
+          <w:sz w:val="26"/>
+          <w:szCs w:val="26"/>
+        </w:rPr>
+        <w:t xml:space="preserve"> cioè la preparazione delle modifiche apportate al </w:t>
+      </w:r>
+      <w:proofErr w:type="spellStart"/>
+      <w:r>
+        <w:rPr>
+          <w:rFonts w:ascii="Times New Roman" w:hAnsi="Times New Roman" w:cs="Times New Roman"/>
+          <w:sz w:val="26"/>
+          <w:szCs w:val="26"/>
+        </w:rPr>
+        <w:t>repository</w:t>
+      </w:r>
+      <w:proofErr w:type="spellEnd"/>
+      <w:r>
+        <w:rPr>
+          <w:rFonts w:ascii="Times New Roman" w:hAnsi="Times New Roman" w:cs="Times New Roman"/>
+          <w:sz w:val="26"/>
+          <w:szCs w:val="26"/>
+        </w:rPr>
+        <w:t xml:space="preserve"> </w:t>
+      </w:r>
+      <w:r>
+        <w:rPr>
+          <w:rFonts w:ascii="Times New Roman" w:hAnsi="Times New Roman" w:cs="Times New Roman"/>
+          <w:sz w:val="26"/>
+          <w:szCs w:val="26"/>
+        </w:rPr>
+        <w:t xml:space="preserve"> (progetto che si andrà  a modificare )  </w:t>
+      </w:r>
+      <w:r>
+        <w:rPr>
+          <w:rFonts w:ascii="Times New Roman" w:hAnsi="Times New Roman" w:cs="Times New Roman"/>
+          <w:sz w:val="26"/>
+          <w:szCs w:val="26"/>
+        </w:rPr>
+        <w:t xml:space="preserve">per la </w:t>
+      </w:r>
+      <w:proofErr w:type="spellStart"/>
+      <w:r>
+        <w:rPr>
+          <w:rFonts w:ascii="Times New Roman" w:hAnsi="Times New Roman" w:cs="Times New Roman"/>
+          <w:sz w:val="26"/>
+          <w:szCs w:val="26"/>
+        </w:rPr>
+        <w:t>commit</w:t>
+      </w:r>
+      <w:proofErr w:type="spellEnd"/>
+      <w:r>
+        <w:rPr>
+          <w:rFonts w:ascii="Times New Roman" w:hAnsi="Times New Roman" w:cs="Times New Roman"/>
+          <w:sz w:val="26"/>
+          <w:szCs w:val="26"/>
+        </w:rPr>
+        <w:t xml:space="preserve"> </w:t>
+      </w:r>
+    </w:p>
+    <w:p>
+      <w:pPr>
+        <w:pStyle w:val="Paragrafoelenco"/>
+        <w:numPr>
+          <w:ilvl w:val="0"/>
+          <w:numId w:val="14"/>
+        </w:numPr>
+        <w:rPr>
+          <w:rFonts w:ascii="Times New Roman" w:hAnsi="Times New Roman" w:cs="Times New Roman"/>
+          <w:sz w:val="26"/>
+          <w:szCs w:val="26"/>
+        </w:rPr>
+      </w:pPr>
+      <w:r>
+        <w:rPr>
+          <w:rFonts w:ascii="Times New Roman" w:hAnsi="Times New Roman" w:cs="Times New Roman"/>
+          <w:sz w:val="26"/>
+          <w:szCs w:val="26"/>
+        </w:rPr>
+        <w:t xml:space="preserve">la </w:t>
+      </w:r>
+      <w:proofErr w:type="spellStart"/>
+      <w:r>
+        <w:rPr>
+          <w:rFonts w:ascii="Times New Roman" w:hAnsi="Times New Roman" w:cs="Times New Roman"/>
+          <w:b/>
+          <w:sz w:val="26"/>
+          <w:szCs w:val="26"/>
+        </w:rPr>
+        <w:t>Commit</w:t>
+      </w:r>
+      <w:proofErr w:type="spellEnd"/>
+      <w:r>
+        <w:rPr>
+          <w:rFonts w:ascii="Times New Roman" w:hAnsi="Times New Roman" w:cs="Times New Roman"/>
+          <w:sz w:val="26"/>
+          <w:szCs w:val="26"/>
+        </w:rPr>
+        <w:t xml:space="preserve"> </w:t>
+      </w:r>
+      <w:r>
+        <w:rPr>
+          <w:rFonts w:ascii="Times New Roman" w:hAnsi="Times New Roman" w:cs="Times New Roman"/>
+          <w:sz w:val="26"/>
+          <w:szCs w:val="26"/>
+        </w:rPr>
+        <w:t xml:space="preserve">, </w:t>
+      </w:r>
+      <w:r>
+        <w:rPr>
+          <w:rFonts w:ascii="Times New Roman" w:hAnsi="Times New Roman" w:cs="Times New Roman"/>
+          <w:sz w:val="26"/>
+          <w:szCs w:val="26"/>
+        </w:rPr>
+        <w:t>il salvataggio delle modifiche</w:t>
+      </w:r>
+      <w:r>
+        <w:rPr>
+          <w:rFonts w:ascii="Times New Roman" w:hAnsi="Times New Roman" w:cs="Times New Roman"/>
+          <w:sz w:val="26"/>
+          <w:szCs w:val="26"/>
+        </w:rPr>
+        <w:t xml:space="preserve"> precedentemente preparate con la </w:t>
+      </w:r>
+      <w:proofErr w:type="spellStart"/>
+      <w:r>
+        <w:rPr>
+          <w:rFonts w:ascii="Times New Roman" w:hAnsi="Times New Roman" w:cs="Times New Roman"/>
+          <w:sz w:val="26"/>
+          <w:szCs w:val="26"/>
+        </w:rPr>
+        <w:t>add</w:t>
+      </w:r>
+      <w:proofErr w:type="spellEnd"/>
+      <w:r>
+        <w:rPr>
+          <w:rFonts w:ascii="Times New Roman" w:hAnsi="Times New Roman" w:cs="Times New Roman"/>
+          <w:sz w:val="26"/>
+          <w:szCs w:val="26"/>
+        </w:rPr>
+        <w:t xml:space="preserve"> nel </w:t>
+      </w:r>
+      <w:proofErr w:type="spellStart"/>
+      <w:r>
+        <w:rPr>
+          <w:rFonts w:ascii="Times New Roman" w:hAnsi="Times New Roman" w:cs="Times New Roman"/>
+          <w:sz w:val="26"/>
+          <w:szCs w:val="26"/>
+        </w:rPr>
+        <w:t>repository</w:t>
+      </w:r>
+      <w:proofErr w:type="spellEnd"/>
+      <w:r>
+        <w:rPr>
+          <w:rFonts w:ascii="Times New Roman" w:hAnsi="Times New Roman" w:cs="Times New Roman"/>
+          <w:sz w:val="26"/>
+          <w:szCs w:val="26"/>
+        </w:rPr>
+        <w:t xml:space="preserve"> locale della macchina  </w:t>
+      </w:r>
+    </w:p>
+    <w:p>
+      <w:pPr>
+        <w:pStyle w:val="Paragrafoelenco"/>
+        <w:numPr>
+          <w:ilvl w:val="0"/>
+          <w:numId w:val="14"/>
+        </w:numPr>
+        <w:rPr>
+          <w:rFonts w:ascii="Times New Roman" w:hAnsi="Times New Roman" w:cs="Times New Roman"/>
+          <w:sz w:val="26"/>
+          <w:szCs w:val="26"/>
+        </w:rPr>
+      </w:pPr>
+      <w:r>
+        <w:rPr>
+          <w:rFonts w:ascii="Times New Roman" w:hAnsi="Times New Roman" w:cs="Times New Roman"/>
+          <w:sz w:val="26"/>
+          <w:szCs w:val="26"/>
+        </w:rPr>
+        <w:t xml:space="preserve">la </w:t>
+      </w:r>
+      <w:proofErr w:type="spellStart"/>
+      <w:r>
+        <w:rPr>
+          <w:rFonts w:ascii="Times New Roman" w:hAnsi="Times New Roman" w:cs="Times New Roman"/>
+          <w:b/>
+          <w:sz w:val="26"/>
+          <w:szCs w:val="26"/>
+        </w:rPr>
+        <w:t>push</w:t>
+      </w:r>
+      <w:proofErr w:type="spellEnd"/>
+      <w:r>
+        <w:rPr>
+          <w:rFonts w:ascii="Times New Roman" w:hAnsi="Times New Roman" w:cs="Times New Roman"/>
+          <w:b/>
+          <w:sz w:val="26"/>
+          <w:szCs w:val="26"/>
+        </w:rPr>
+        <w:t xml:space="preserve"> </w:t>
+      </w:r>
+      <w:r>
+        <w:rPr>
+          <w:rFonts w:ascii="Times New Roman" w:hAnsi="Times New Roman" w:cs="Times New Roman"/>
+          <w:b/>
+          <w:sz w:val="26"/>
+          <w:szCs w:val="26"/>
+        </w:rPr>
+        <w:t xml:space="preserve">, </w:t>
+      </w:r>
+      <w:r>
+        <w:rPr>
+          <w:rFonts w:ascii="Times New Roman" w:hAnsi="Times New Roman" w:cs="Times New Roman"/>
+          <w:sz w:val="26"/>
+          <w:szCs w:val="26"/>
+        </w:rPr>
+        <w:t xml:space="preserve">l' invio delle modifiche effettuate al codice in locale sul </w:t>
+      </w:r>
+      <w:r>
+        <w:rPr>
+          <w:rFonts w:ascii="Times New Roman" w:hAnsi="Times New Roman" w:cs="Times New Roman"/>
+          <w:sz w:val="26"/>
+          <w:szCs w:val="26"/>
+        </w:rPr>
+        <w:t>remote</w:t>
+      </w:r>
+    </w:p>
     <w:p/>
     <w:p/>
     <w:p/>
@@ -380,7 +1589,7 @@
           <w:sz w:val="30"/>
           <w:szCs w:val="30"/>
         </w:rPr>
-        <w:t>PROCEDIMENTO:</w:t>
+        <w:t>PROCEDIMENTO DEL ESPERIENZA:</w:t>
       </w:r>
     </w:p>
     <w:p>
@@ -566,7 +1775,17 @@
           <w:sz w:val="26"/>
           <w:szCs w:val="26"/>
         </w:rPr>
-        <w:t xml:space="preserve">, poi sono acceduto con il mio account di </w:t>
+        <w:t xml:space="preserve">, poi sono acceduto con il mio account </w:t>
+      </w:r>
+      <w:r>
+        <w:rPr>
+          <w:rFonts w:ascii="Times New Roman" w:hAnsi="Times New Roman" w:cs="Times New Roman"/>
+          <w:spacing w:val="14"/>
+          <w:sz w:val="26"/>
+          <w:szCs w:val="26"/>
+        </w:rPr>
+        <w:lastRenderedPageBreak/>
+        <w:t xml:space="preserve">di </w:t>
       </w:r>
       <w:proofErr w:type="spellStart"/>
       <w:r>
@@ -756,7 +1975,6 @@
           <w:szCs w:val="26"/>
           <w:lang w:eastAsia="it-IT"/>
         </w:rPr>
-        <w:lastRenderedPageBreak/>
         <w:drawing>
           <wp:inline distT="0" distB="0" distL="0" distR="0">
             <wp:extent cx="5480712" cy="3307743"/>
@@ -773,7 +1991,7 @@
                     <pic:cNvPicPr/>
                   </pic:nvPicPr>
                   <pic:blipFill>
-                    <a:blip r:embed="rId5" cstate="print"/>
+                    <a:blip r:embed="rId6" cstate="print"/>
                     <a:stretch>
                       <a:fillRect/>
                     </a:stretch>
@@ -808,9 +2026,11 @@
       <w:r>
         <w:rPr>
           <w:rFonts w:ascii="Times New Roman" w:hAnsi="Times New Roman" w:cs="Times New Roman"/>
-          <w:spacing w:val="14"/>
-          <w:sz w:val="26"/>
-          <w:szCs w:val="26"/>
+          <w:noProof/>
+          <w:spacing w:val="14"/>
+          <w:sz w:val="26"/>
+          <w:szCs w:val="26"/>
+          <w:lang w:eastAsia="it-IT"/>
         </w:rPr>
         <w:drawing>
           <wp:inline distT="0" distB="0" distL="0" distR="0">
@@ -828,7 +2048,7 @@
                     <pic:cNvPicPr/>
                   </pic:nvPicPr>
                   <pic:blipFill>
-                    <a:blip r:embed="rId6" cstate="print"/>
+                    <a:blip r:embed="rId7" cstate="print"/>
                     <a:stretch>
                       <a:fillRect/>
                     </a:stretch>
@@ -1044,7 +2264,17 @@
           <w:sz w:val="26"/>
           <w:szCs w:val="26"/>
         </w:rPr>
-        <w:t xml:space="preserve"> dando </w:t>
+        <w:t xml:space="preserve"> </w:t>
+      </w:r>
+      <w:r>
+        <w:rPr>
+          <w:rFonts w:ascii="Times New Roman" w:hAnsi="Times New Roman" w:cs="Times New Roman"/>
+          <w:spacing w:val="14"/>
+          <w:sz w:val="26"/>
+          <w:szCs w:val="26"/>
+        </w:rPr>
+        <w:lastRenderedPageBreak/>
+        <w:t xml:space="preserve">dando </w:t>
       </w:r>
       <w:proofErr w:type="spellStart"/>
       <w:r>
@@ -1166,7 +2396,6 @@
           <w:szCs w:val="26"/>
           <w:lang w:eastAsia="it-IT"/>
         </w:rPr>
-        <w:lastRenderedPageBreak/>
         <w:drawing>
           <wp:inline distT="0" distB="0" distL="0" distR="0">
             <wp:extent cx="6119357" cy="3267986"/>
@@ -1183,7 +2412,7 @@
                     <pic:cNvPicPr/>
                   </pic:nvPicPr>
                   <pic:blipFill>
-                    <a:blip r:embed="rId7" cstate="print"/>
+                    <a:blip r:embed="rId8" cstate="print"/>
                     <a:stretch>
                       <a:fillRect/>
                     </a:stretch>
@@ -1360,9 +2589,11 @@
       <w:r>
         <w:rPr>
           <w:rFonts w:ascii="Times New Roman" w:hAnsi="Times New Roman" w:cs="Times New Roman"/>
-          <w:spacing w:val="14"/>
-          <w:sz w:val="26"/>
-          <w:szCs w:val="26"/>
+          <w:noProof/>
+          <w:spacing w:val="14"/>
+          <w:sz w:val="26"/>
+          <w:szCs w:val="26"/>
+          <w:lang w:eastAsia="it-IT"/>
         </w:rPr>
         <w:drawing>
           <wp:inline distT="0" distB="0" distL="0" distR="0">
@@ -1380,7 +2611,7 @@
                     <pic:cNvPicPr/>
                   </pic:nvPicPr>
                   <pic:blipFill>
-                    <a:blip r:embed="rId8" cstate="print"/>
+                    <a:blip r:embed="rId9" cstate="print"/>
                     <a:stretch>
                       <a:fillRect/>
                     </a:stretch>
@@ -1403,6 +2634,10 @@
     </w:p>
     <w:p>
       <w:r>
+        <w:rPr>
+          <w:noProof/>
+          <w:lang w:eastAsia="it-IT"/>
+        </w:rPr>
         <w:lastRenderedPageBreak/>
         <w:drawing>
           <wp:inline distT="0" distB="0" distL="0" distR="0">
@@ -1420,7 +2655,7 @@
                     <pic:cNvPicPr/>
                   </pic:nvPicPr>
                   <pic:blipFill>
-                    <a:blip r:embed="rId9" cstate="print"/>
+                    <a:blip r:embed="rId10" cstate="print"/>
                     <a:stretch>
                       <a:fillRect/>
                     </a:stretch>
@@ -1764,6 +2999,119 @@
     </w:lvl>
   </w:abstractNum>
   <w:abstractNum w:abstractNumId="3">
+    <w:nsid w:val="14972837"/>
+    <w:multiLevelType w:val="hybridMultilevel"/>
+    <w:tmpl w:val="00B09898"/>
+    <w:lvl w:ilvl="0" w:tplc="04100001">
+      <w:start w:val="1"/>
+      <w:numFmt w:val="bullet"/>
+      <w:lvlText w:val=""/>
+      <w:lvlJc w:val="left"/>
+      <w:pPr>
+        <w:ind w:left="720" w:hanging="360"/>
+      </w:pPr>
+      <w:rPr>
+        <w:rFonts w:ascii="Symbol" w:hAnsi="Symbol" w:hint="default"/>
+      </w:rPr>
+    </w:lvl>
+    <w:lvl w:ilvl="1" w:tplc="04100003" w:tentative="1">
+      <w:start w:val="1"/>
+      <w:numFmt w:val="bullet"/>
+      <w:lvlText w:val="o"/>
+      <w:lvlJc w:val="left"/>
+      <w:pPr>
+        <w:ind w:left="1440" w:hanging="360"/>
+      </w:pPr>
+      <w:rPr>
+        <w:rFonts w:ascii="Courier New" w:hAnsi="Courier New" w:cs="Courier New" w:hint="default"/>
+      </w:rPr>
+    </w:lvl>
+    <w:lvl w:ilvl="2" w:tplc="04100005" w:tentative="1">
+      <w:start w:val="1"/>
+      <w:numFmt w:val="bullet"/>
+      <w:lvlText w:val=""/>
+      <w:lvlJc w:val="left"/>
+      <w:pPr>
+        <w:ind w:left="2160" w:hanging="360"/>
+      </w:pPr>
+      <w:rPr>
+        <w:rFonts w:ascii="Wingdings" w:hAnsi="Wingdings" w:hint="default"/>
+      </w:rPr>
+    </w:lvl>
+    <w:lvl w:ilvl="3" w:tplc="04100001" w:tentative="1">
+      <w:start w:val="1"/>
+      <w:numFmt w:val="bullet"/>
+      <w:lvlText w:val=""/>
+      <w:lvlJc w:val="left"/>
+      <w:pPr>
+        <w:ind w:left="2880" w:hanging="360"/>
+      </w:pPr>
+      <w:rPr>
+        <w:rFonts w:ascii="Symbol" w:hAnsi="Symbol" w:hint="default"/>
+      </w:rPr>
+    </w:lvl>
+    <w:lvl w:ilvl="4" w:tplc="04100003" w:tentative="1">
+      <w:start w:val="1"/>
+      <w:numFmt w:val="bullet"/>
+      <w:lvlText w:val="o"/>
+      <w:lvlJc w:val="left"/>
+      <w:pPr>
+        <w:ind w:left="3600" w:hanging="360"/>
+      </w:pPr>
+      <w:rPr>
+        <w:rFonts w:ascii="Courier New" w:hAnsi="Courier New" w:cs="Courier New" w:hint="default"/>
+      </w:rPr>
+    </w:lvl>
+    <w:lvl w:ilvl="5" w:tplc="04100005" w:tentative="1">
+      <w:start w:val="1"/>
+      <w:numFmt w:val="bullet"/>
+      <w:lvlText w:val=""/>
+      <w:lvlJc w:val="left"/>
+      <w:pPr>
+        <w:ind w:left="4320" w:hanging="360"/>
+      </w:pPr>
+      <w:rPr>
+        <w:rFonts w:ascii="Wingdings" w:hAnsi="Wingdings" w:hint="default"/>
+      </w:rPr>
+    </w:lvl>
+    <w:lvl w:ilvl="6" w:tplc="04100001" w:tentative="1">
+      <w:start w:val="1"/>
+      <w:numFmt w:val="bullet"/>
+      <w:lvlText w:val=""/>
+      <w:lvlJc w:val="left"/>
+      <w:pPr>
+        <w:ind w:left="5040" w:hanging="360"/>
+      </w:pPr>
+      <w:rPr>
+        <w:rFonts w:ascii="Symbol" w:hAnsi="Symbol" w:hint="default"/>
+      </w:rPr>
+    </w:lvl>
+    <w:lvl w:ilvl="7" w:tplc="04100003" w:tentative="1">
+      <w:start w:val="1"/>
+      <w:numFmt w:val="bullet"/>
+      <w:lvlText w:val="o"/>
+      <w:lvlJc w:val="left"/>
+      <w:pPr>
+        <w:ind w:left="5760" w:hanging="360"/>
+      </w:pPr>
+      <w:rPr>
+        <w:rFonts w:ascii="Courier New" w:hAnsi="Courier New" w:cs="Courier New" w:hint="default"/>
+      </w:rPr>
+    </w:lvl>
+    <w:lvl w:ilvl="8" w:tplc="04100005" w:tentative="1">
+      <w:start w:val="1"/>
+      <w:numFmt w:val="bullet"/>
+      <w:lvlText w:val=""/>
+      <w:lvlJc w:val="left"/>
+      <w:pPr>
+        <w:ind w:left="6480" w:hanging="360"/>
+      </w:pPr>
+      <w:rPr>
+        <w:rFonts w:ascii="Wingdings" w:hAnsi="Wingdings" w:hint="default"/>
+      </w:rPr>
+    </w:lvl>
+  </w:abstractNum>
+  <w:abstractNum w:abstractNumId="4">
     <w:nsid w:val="1ADE7033"/>
     <w:multiLevelType w:val="hybridMultilevel"/>
     <w:tmpl w:val="4EC41D9C"/>
@@ -1849,7 +3197,148 @@
       </w:pPr>
     </w:lvl>
   </w:abstractNum>
-  <w:abstractNum w:abstractNumId="4">
+  <w:abstractNum w:abstractNumId="5">
+    <w:nsid w:val="24866F3D"/>
+    <w:multiLevelType w:val="hybridMultilevel"/>
+    <w:tmpl w:val="85E07B08"/>
+    <w:lvl w:ilvl="0" w:tplc="594E60BE">
+      <w:start w:val="1"/>
+      <w:numFmt w:val="bullet"/>
+      <w:lvlText w:val=""/>
+      <w:lvlJc w:val="left"/>
+      <w:pPr>
+        <w:tabs>
+          <w:tab w:val="num" w:pos="1068"/>
+        </w:tabs>
+        <w:ind w:left="1068" w:hanging="360"/>
+      </w:pPr>
+      <w:rPr>
+        <w:rFonts w:ascii="Symbol" w:hAnsi="Symbol" w:hint="default"/>
+        <w:color w:val="auto"/>
+      </w:rPr>
+    </w:lvl>
+    <w:lvl w:ilvl="1" w:tplc="04100003" w:tentative="1">
+      <w:start w:val="1"/>
+      <w:numFmt w:val="bullet"/>
+      <w:lvlText w:val="o"/>
+      <w:lvlJc w:val="left"/>
+      <w:pPr>
+        <w:tabs>
+          <w:tab w:val="num" w:pos="2148"/>
+        </w:tabs>
+        <w:ind w:left="2148" w:hanging="360"/>
+      </w:pPr>
+      <w:rPr>
+        <w:rFonts w:ascii="Courier New" w:hAnsi="Courier New" w:cs="Courier New" w:hint="default"/>
+      </w:rPr>
+    </w:lvl>
+    <w:lvl w:ilvl="2" w:tplc="04100005" w:tentative="1">
+      <w:start w:val="1"/>
+      <w:numFmt w:val="bullet"/>
+      <w:lvlText w:val=""/>
+      <w:lvlJc w:val="left"/>
+      <w:pPr>
+        <w:tabs>
+          <w:tab w:val="num" w:pos="2868"/>
+        </w:tabs>
+        <w:ind w:left="2868" w:hanging="360"/>
+      </w:pPr>
+      <w:rPr>
+        <w:rFonts w:ascii="Wingdings" w:hAnsi="Wingdings" w:hint="default"/>
+      </w:rPr>
+    </w:lvl>
+    <w:lvl w:ilvl="3" w:tplc="04100001" w:tentative="1">
+      <w:start w:val="1"/>
+      <w:numFmt w:val="bullet"/>
+      <w:lvlText w:val=""/>
+      <w:lvlJc w:val="left"/>
+      <w:pPr>
+        <w:tabs>
+          <w:tab w:val="num" w:pos="3588"/>
+        </w:tabs>
+        <w:ind w:left="3588" w:hanging="360"/>
+      </w:pPr>
+      <w:rPr>
+        <w:rFonts w:ascii="Symbol" w:hAnsi="Symbol" w:hint="default"/>
+      </w:rPr>
+    </w:lvl>
+    <w:lvl w:ilvl="4" w:tplc="04100003" w:tentative="1">
+      <w:start w:val="1"/>
+      <w:numFmt w:val="bullet"/>
+      <w:lvlText w:val="o"/>
+      <w:lvlJc w:val="left"/>
+      <w:pPr>
+        <w:tabs>
+          <w:tab w:val="num" w:pos="4308"/>
+        </w:tabs>
+        <w:ind w:left="4308" w:hanging="360"/>
+      </w:pPr>
+      <w:rPr>
+        <w:rFonts w:ascii="Courier New" w:hAnsi="Courier New" w:cs="Courier New" w:hint="default"/>
+      </w:rPr>
+    </w:lvl>
+    <w:lvl w:ilvl="5" w:tplc="04100005" w:tentative="1">
+      <w:start w:val="1"/>
+      <w:numFmt w:val="bullet"/>
+      <w:lvlText w:val=""/>
+      <w:lvlJc w:val="left"/>
+      <w:pPr>
+        <w:tabs>
+          <w:tab w:val="num" w:pos="5028"/>
+        </w:tabs>
+        <w:ind w:left="5028" w:hanging="360"/>
+      </w:pPr>
+      <w:rPr>
+        <w:rFonts w:ascii="Wingdings" w:hAnsi="Wingdings" w:hint="default"/>
+      </w:rPr>
+    </w:lvl>
+    <w:lvl w:ilvl="6" w:tplc="04100001" w:tentative="1">
+      <w:start w:val="1"/>
+      <w:numFmt w:val="bullet"/>
+      <w:lvlText w:val=""/>
+      <w:lvlJc w:val="left"/>
+      <w:pPr>
+        <w:tabs>
+          <w:tab w:val="num" w:pos="5748"/>
+        </w:tabs>
+        <w:ind w:left="5748" w:hanging="360"/>
+      </w:pPr>
+      <w:rPr>
+        <w:rFonts w:ascii="Symbol" w:hAnsi="Symbol" w:hint="default"/>
+      </w:rPr>
+    </w:lvl>
+    <w:lvl w:ilvl="7" w:tplc="04100003" w:tentative="1">
+      <w:start w:val="1"/>
+      <w:numFmt w:val="bullet"/>
+      <w:lvlText w:val="o"/>
+      <w:lvlJc w:val="left"/>
+      <w:pPr>
+        <w:tabs>
+          <w:tab w:val="num" w:pos="6468"/>
+        </w:tabs>
+        <w:ind w:left="6468" w:hanging="360"/>
+      </w:pPr>
+      <w:rPr>
+        <w:rFonts w:ascii="Courier New" w:hAnsi="Courier New" w:cs="Courier New" w:hint="default"/>
+      </w:rPr>
+    </w:lvl>
+    <w:lvl w:ilvl="8" w:tplc="04100005" w:tentative="1">
+      <w:start w:val="1"/>
+      <w:numFmt w:val="bullet"/>
+      <w:lvlText w:val=""/>
+      <w:lvlJc w:val="left"/>
+      <w:pPr>
+        <w:tabs>
+          <w:tab w:val="num" w:pos="7188"/>
+        </w:tabs>
+        <w:ind w:left="7188" w:hanging="360"/>
+      </w:pPr>
+      <w:rPr>
+        <w:rFonts w:ascii="Wingdings" w:hAnsi="Wingdings" w:hint="default"/>
+      </w:rPr>
+    </w:lvl>
+  </w:abstractNum>
+  <w:abstractNum w:abstractNumId="6">
     <w:nsid w:val="3C427596"/>
     <w:multiLevelType w:val="hybridMultilevel"/>
     <w:tmpl w:val="9BF8F432"/>
@@ -1939,7 +3428,7 @@
       </w:pPr>
     </w:lvl>
   </w:abstractNum>
-  <w:abstractNum w:abstractNumId="5">
+  <w:abstractNum w:abstractNumId="7">
     <w:nsid w:val="43BC4001"/>
     <w:multiLevelType w:val="hybridMultilevel"/>
     <w:tmpl w:val="3FAE7E44"/>
@@ -2052,7 +3541,7 @@
       </w:pPr>
     </w:lvl>
   </w:abstractNum>
-  <w:abstractNum w:abstractNumId="6">
+  <w:abstractNum w:abstractNumId="8">
     <w:nsid w:val="44914236"/>
     <w:multiLevelType w:val="hybridMultilevel"/>
     <w:tmpl w:val="AB54685C"/>
@@ -2165,7 +3654,7 @@
       </w:rPr>
     </w:lvl>
   </w:abstractNum>
-  <w:abstractNum w:abstractNumId="7">
+  <w:abstractNum w:abstractNumId="9">
     <w:nsid w:val="62C744BF"/>
     <w:multiLevelType w:val="multilevel"/>
     <w:tmpl w:val="20047D86"/>
@@ -2278,7 +3767,7 @@
       </w:pPr>
     </w:lvl>
   </w:abstractNum>
-  <w:abstractNum w:abstractNumId="8">
+  <w:abstractNum w:abstractNumId="10">
     <w:nsid w:val="66E404B7"/>
     <w:multiLevelType w:val="hybridMultilevel"/>
     <w:tmpl w:val="410270D4"/>
@@ -2391,7 +3880,7 @@
       </w:rPr>
     </w:lvl>
   </w:abstractNum>
-  <w:abstractNum w:abstractNumId="9">
+  <w:abstractNum w:abstractNumId="11">
     <w:nsid w:val="71867786"/>
     <w:multiLevelType w:val="hybridMultilevel"/>
     <w:tmpl w:val="57C0B1DA"/>
@@ -2477,7 +3966,7 @@
       </w:pPr>
     </w:lvl>
   </w:abstractNum>
-  <w:abstractNum w:abstractNumId="10">
+  <w:abstractNum w:abstractNumId="12">
     <w:nsid w:val="75EF2E50"/>
     <w:multiLevelType w:val="hybridMultilevel"/>
     <w:tmpl w:val="29D8B696"/>
@@ -2563,7 +4052,7 @@
       </w:pPr>
     </w:lvl>
   </w:abstractNum>
-  <w:abstractNum w:abstractNumId="11">
+  <w:abstractNum w:abstractNumId="13">
     <w:nsid w:val="7AC10DA8"/>
     <w:multiLevelType w:val="hybridMultilevel"/>
     <w:tmpl w:val="33A21DAE"/>
@@ -2653,10 +4142,10 @@
     <w:abstractNumId w:val="1"/>
   </w:num>
   <w:num w:numId="2">
-    <w:abstractNumId w:val="8"/>
+    <w:abstractNumId w:val="10"/>
   </w:num>
   <w:num w:numId="3">
-    <w:abstractNumId w:val="7"/>
+    <w:abstractNumId w:val="9"/>
     <w:lvlOverride w:ilvl="0">
       <w:lvl w:ilvl="0">
         <w:numFmt w:val="upperLetter"/>
@@ -2666,31 +4155,37 @@
     </w:lvlOverride>
   </w:num>
   <w:num w:numId="4">
-    <w:abstractNumId w:val="5"/>
+    <w:abstractNumId w:val="7"/>
   </w:num>
   <w:num w:numId="5">
-    <w:abstractNumId w:val="10"/>
+    <w:abstractNumId w:val="12"/>
   </w:num>
   <w:num w:numId="6">
-    <w:abstractNumId w:val="11"/>
+    <w:abstractNumId w:val="13"/>
   </w:num>
   <w:num w:numId="7">
     <w:abstractNumId w:val="2"/>
   </w:num>
   <w:num w:numId="8">
-    <w:abstractNumId w:val="3"/>
+    <w:abstractNumId w:val="4"/>
   </w:num>
   <w:num w:numId="9">
-    <w:abstractNumId w:val="9"/>
+    <w:abstractNumId w:val="11"/>
   </w:num>
   <w:num w:numId="10">
     <w:abstractNumId w:val="0"/>
   </w:num>
   <w:num w:numId="11">
-    <w:abstractNumId w:val="4"/>
+    <w:abstractNumId w:val="6"/>
   </w:num>
   <w:num w:numId="12">
-    <w:abstractNumId w:val="6"/>
+    <w:abstractNumId w:val="8"/>
+  </w:num>
+  <w:num w:numId="13">
+    <w:abstractNumId w:val="5"/>
+  </w:num>
+  <w:num w:numId="14">
+    <w:abstractNumId w:val="3"/>
   </w:num>
 </w:numbering>
 </file>
@@ -2736,8 +4231,11 @@
     <w:lsdException w:name="Title" w:semiHidden="0" w:uiPriority="10" w:unhideWhenUsed="0" w:qFormat="1"/>
     <w:lsdException w:name="Default Paragraph Font" w:uiPriority="1"/>
     <w:lsdException w:name="Subtitle" w:semiHidden="0" w:uiPriority="11" w:unhideWhenUsed="0" w:qFormat="1"/>
+    <w:lsdException w:name="Hyperlink" w:uiPriority="0"/>
     <w:lsdException w:name="Strong" w:semiHidden="0" w:uiPriority="22" w:unhideWhenUsed="0" w:qFormat="1"/>
     <w:lsdException w:name="Emphasis" w:semiHidden="0" w:uiPriority="20" w:unhideWhenUsed="0" w:qFormat="1"/>
+    <w:lsdException w:name="Normal (Web)" w:uiPriority="0"/>
+    <w:lsdException w:name="HTML Code" w:uiPriority="0"/>
     <w:lsdException w:name="Table Grid" w:semiHidden="0" w:uiPriority="59" w:unhideWhenUsed="0"/>
     <w:lsdException w:name="Placeholder Text" w:unhideWhenUsed="0"/>
     <w:lsdException w:name="No Spacing" w:semiHidden="0" w:uiPriority="1" w:unhideWhenUsed="0" w:qFormat="1"/>
@@ -3083,8 +4581,6 @@
   <w:style w:type="paragraph" w:styleId="NormaleWeb">
     <w:name w:val="Normal (Web)"/>
     <w:basedOn w:val="Normale"/>
-    <w:uiPriority w:val="99"/>
-    <w:semiHidden/>
     <w:unhideWhenUsed/>
     <w:rsid w:val="00AE1AB7"/>
     <w:pPr>
@@ -3110,6 +4606,42 @@
     <w:pPr>
       <w:spacing w:after="0" w:line="240" w:lineRule="auto"/>
     </w:pPr>
+  </w:style>
+  <w:style w:type="character" w:customStyle="1" w:styleId="apple-converted-space">
+    <w:name w:val="apple-converted-space"/>
+    <w:basedOn w:val="Carpredefinitoparagrafo"/>
+    <w:rsid w:val="007913E9"/>
+  </w:style>
+  <w:style w:type="character" w:styleId="Collegamentoipertestuale">
+    <w:name w:val="Hyperlink"/>
+    <w:basedOn w:val="Carpredefinitoparagrafo"/>
+    <w:rsid w:val="007913E9"/>
+    <w:rPr>
+      <w:color w:val="0000FF"/>
+      <w:u w:val="single"/>
+    </w:rPr>
+  </w:style>
+  <w:style w:type="character" w:styleId="CodiceHTML">
+    <w:name w:val="HTML Code"/>
+    <w:basedOn w:val="Carpredefinitoparagrafo"/>
+    <w:rsid w:val="007913E9"/>
+    <w:rPr>
+      <w:rFonts w:ascii="Courier New" w:eastAsia="Times New Roman" w:hAnsi="Courier New" w:cs="Courier New"/>
+      <w:sz w:val="20"/>
+      <w:szCs w:val="20"/>
+    </w:rPr>
+  </w:style>
+  <w:style w:type="character" w:styleId="Collegamentovisitato">
+    <w:name w:val="FollowedHyperlink"/>
+    <w:basedOn w:val="Carpredefinitoparagrafo"/>
+    <w:uiPriority w:val="99"/>
+    <w:semiHidden/>
+    <w:unhideWhenUsed/>
+    <w:rsid w:val="00D642C9"/>
+    <w:rPr>
+      <w:color w:val="800080" w:themeColor="followedHyperlink"/>
+      <w:u w:val="single"/>
+    </w:rPr>
   </w:style>
 </w:styles>
 </file>

</xml_diff>

<commit_message>
aggiunge palte teorica della relazione
</commit_message>
<xml_diff>
--- a/alessandro_gori/RELAZIONE.docx
+++ b/alessandro_gori/RELAZIONE.docx
@@ -854,23 +854,7 @@
           <w:sz w:val="26"/>
           <w:szCs w:val="26"/>
         </w:rPr>
-        <w:t>codice sorgen</w:t>
-      </w:r>
-      <w:r>
-        <w:rPr>
-          <w:rFonts w:ascii="Times New Roman" w:hAnsi="Times New Roman" w:cs="Times New Roman"/>
-          <w:sz w:val="26"/>
-          <w:szCs w:val="26"/>
-        </w:rPr>
-        <w:t>t</w:t>
-      </w:r>
-      <w:r>
-        <w:rPr>
-          <w:rFonts w:ascii="Times New Roman" w:hAnsi="Times New Roman" w:cs="Times New Roman"/>
-          <w:sz w:val="26"/>
-          <w:szCs w:val="26"/>
-        </w:rPr>
-        <w:t>e</w:t>
+        <w:t>codice sorgente</w:t>
       </w:r>
       <w:r>
         <w:rPr>
@@ -1574,8 +1558,6 @@
       </w:r>
     </w:p>
     <w:p/>
-    <w:p/>
-    <w:p/>
     <w:p>
       <w:pPr>
         <w:pStyle w:val="Titolo1"/>
@@ -1775,17 +1757,7 @@
           <w:sz w:val="26"/>
           <w:szCs w:val="26"/>
         </w:rPr>
-        <w:t xml:space="preserve">, poi sono acceduto con il mio account </w:t>
-      </w:r>
-      <w:r>
-        <w:rPr>
-          <w:rFonts w:ascii="Times New Roman" w:hAnsi="Times New Roman" w:cs="Times New Roman"/>
-          <w:spacing w:val="14"/>
-          <w:sz w:val="26"/>
-          <w:szCs w:val="26"/>
-        </w:rPr>
-        <w:lastRenderedPageBreak/>
-        <w:t xml:space="preserve">di </w:t>
+        <w:t xml:space="preserve">, poi sono acceduto con il mio account di </w:t>
       </w:r>
       <w:proofErr w:type="spellStart"/>
       <w:r>
@@ -1975,6 +1947,7 @@
           <w:szCs w:val="26"/>
           <w:lang w:eastAsia="it-IT"/>
         </w:rPr>
+        <w:lastRenderedPageBreak/>
         <w:drawing>
           <wp:inline distT="0" distB="0" distL="0" distR="0">
             <wp:extent cx="5480712" cy="3307743"/>
@@ -2264,17 +2237,7 @@
           <w:sz w:val="26"/>
           <w:szCs w:val="26"/>
         </w:rPr>
-        <w:t xml:space="preserve"> </w:t>
-      </w:r>
-      <w:r>
-        <w:rPr>
-          <w:rFonts w:ascii="Times New Roman" w:hAnsi="Times New Roman" w:cs="Times New Roman"/>
-          <w:spacing w:val="14"/>
-          <w:sz w:val="26"/>
-          <w:szCs w:val="26"/>
-        </w:rPr>
-        <w:lastRenderedPageBreak/>
-        <w:t xml:space="preserve">dando </w:t>
+        <w:t xml:space="preserve"> dando </w:t>
       </w:r>
       <w:proofErr w:type="spellStart"/>
       <w:r>
@@ -2396,6 +2359,7 @@
           <w:szCs w:val="26"/>
           <w:lang w:eastAsia="it-IT"/>
         </w:rPr>
+        <w:lastRenderedPageBreak/>
         <w:drawing>
           <wp:inline distT="0" distB="0" distL="0" distR="0">
             <wp:extent cx="6119357" cy="3267986"/>

</xml_diff>